<commit_message>
Uzupełnienie raportu o pliki DICOM
</commit_message>
<xml_diff>
--- a/Raport.docx
+++ b/Raport.docx
@@ -44,13 +44,8 @@
         <w:t xml:space="preserve"> (136787)</w:t>
       </w:r>
       <w:r>
-        <w:t xml:space="preserve">, Julia </w:t>
-      </w:r>
-      <w:proofErr w:type="spellStart"/>
-      <w:r>
-        <w:t>Tadej</w:t>
-      </w:r>
-      <w:proofErr w:type="spellEnd"/>
+        <w:t>, Julia Tadej</w:t>
+      </w:r>
       <w:r>
         <w:t xml:space="preserve"> (136820)</w:t>
       </w:r>
@@ -79,7 +74,15 @@
         <w:t xml:space="preserve"> równoległy</w:t>
       </w:r>
     </w:p>
-    <w:p/>
+    <w:p>
+      <w:pPr>
+        <w:pStyle w:val="Akapitzlist"/>
+        <w:rPr>
+          <w:b/>
+          <w:bCs/>
+        </w:rPr>
+      </w:pPr>
+    </w:p>
     <w:p>
       <w:pPr>
         <w:pStyle w:val="Akapitzlist"/>
@@ -96,23 +99,7 @@
         <w:t>Zastosowany język programowania oraz dodatkowe biblioteki –</w:t>
       </w:r>
       <w:r>
-        <w:t xml:space="preserve"> Projekt został w całości zrealizowany w języku programowania </w:t>
-      </w:r>
-      <w:proofErr w:type="spellStart"/>
-      <w:r>
-        <w:t>Python</w:t>
-      </w:r>
-      <w:proofErr w:type="spellEnd"/>
-      <w:r>
-        <w:t xml:space="preserve">. Do zaprojektowania GUI wykorzystaliśmy bibliotekę </w:t>
-      </w:r>
-      <w:proofErr w:type="spellStart"/>
-      <w:r>
-        <w:t>Qt</w:t>
-      </w:r>
-      <w:proofErr w:type="spellEnd"/>
-      <w:r>
-        <w:t>. Poza tym, w programie wykorzystaliśmy biblioteki takie jak:</w:t>
+        <w:t xml:space="preserve"> Projekt został w całości zrealizowany w języku programowania Python. Do zaprojektowania GUI wykorzystaliśmy bibliotekę Qt. Poza tym, w programie wykorzystaliśmy biblioteki takie jak:</w:t>
       </w:r>
     </w:p>
     <w:p>
@@ -127,13 +114,8 @@
         <w:t>-</w:t>
       </w:r>
       <w:r>
-        <w:t xml:space="preserve"> </w:t>
-      </w:r>
-      <w:proofErr w:type="spellStart"/>
-      <w:r>
-        <w:t>Numpy</w:t>
-      </w:r>
-      <w:proofErr w:type="spellEnd"/>
+        <w:t xml:space="preserve"> Numpy</w:t>
+      </w:r>
     </w:p>
     <w:p>
       <w:pPr>
@@ -147,15 +129,7 @@
         <w:t>-</w:t>
       </w:r>
       <w:r>
-        <w:t xml:space="preserve"> </w:t>
-      </w:r>
-      <w:proofErr w:type="spellStart"/>
-      <w:r>
-        <w:t>Scikit</w:t>
-      </w:r>
-      <w:proofErr w:type="spellEnd"/>
-      <w:r>
-        <w:t xml:space="preserve"> Image</w:t>
+        <w:t xml:space="preserve"> Scikit Image</w:t>
       </w:r>
     </w:p>
     <w:p>
@@ -170,20 +144,13 @@
         <w:t>-</w:t>
       </w:r>
       <w:r>
-        <w:t xml:space="preserve"> </w:t>
-      </w:r>
-      <w:proofErr w:type="spellStart"/>
-      <w:r>
-        <w:t>Pydicom</w:t>
-      </w:r>
-      <w:proofErr w:type="spellEnd"/>
-    </w:p>
-    <w:p>
-      <w:pPr>
-        <w:pStyle w:val="Akapitzlist"/>
-      </w:pPr>
-      <w:bookmarkStart w:id="0" w:name="_GoBack"/>
-      <w:bookmarkEnd w:id="0"/>
+        <w:t xml:space="preserve"> Pydicom</w:t>
+      </w:r>
+    </w:p>
+    <w:p>
+      <w:pPr>
+        <w:pStyle w:val="Akapitzlist"/>
+      </w:pPr>
     </w:p>
     <w:p>
       <w:pPr>
@@ -228,8 +195,8 @@
         <w:ind w:left="1080"/>
       </w:pPr>
     </w:p>
-    <w:bookmarkStart w:id="1" w:name="_MON_1647200145"/>
-    <w:bookmarkEnd w:id="1"/>
+    <w:bookmarkStart w:id="0" w:name="_MON_1647200145"/>
+    <w:bookmarkEnd w:id="0"/>
     <w:p>
       <w:pPr>
         <w:pStyle w:val="Akapitzlist"/>
@@ -256,10 +223,10 @@
             <v:path o:extrusionok="f" gradientshapeok="t" o:connecttype="rect"/>
             <o:lock v:ext="edit" aspectratio="t"/>
           </v:shapetype>
-          <v:shape id="_x0000_i1035" type="#_x0000_t75" style="width:453.75pt;height:69pt" o:ole="">
+          <v:shape id="_x0000_i1025" type="#_x0000_t75" style="width:453.5pt;height:69pt" o:ole="">
             <v:imagedata r:id="rId7" o:title=""/>
           </v:shape>
-          <o:OLEObject Type="Embed" ProgID="Word.OpenDocumentText.12" ShapeID="_x0000_i1035" DrawAspect="Content" ObjectID="_1647203906" r:id="rId8"/>
+          <o:OLEObject Type="Embed" ProgID="Word.OpenDocumentText.12" ShapeID="_x0000_i1025" DrawAspect="Content" ObjectID="_1647269795" r:id="rId8"/>
         </w:object>
       </w:r>
       <w:r>
@@ -272,15 +239,7 @@
         <w:ind w:left="1080"/>
       </w:pPr>
       <w:r>
-        <w:t xml:space="preserve">Następnie iterujemy się wzdłuż pikseli należących do prostej przechodzącej przez emiter i detektor. Działanie to symuluje promień przechodzący przez obrazek. Do liniowego przejścia po kolejnych pikselach obrazu dyskretnego wykorzystaliśmy algorytm </w:t>
-      </w:r>
-      <w:proofErr w:type="spellStart"/>
-      <w:r>
-        <w:t>Bresenhama</w:t>
-      </w:r>
-      <w:proofErr w:type="spellEnd"/>
-      <w:r>
-        <w:t xml:space="preserve">. Zdecydowaliśmy się na </w:t>
+        <w:t xml:space="preserve">Następnie iterujemy się wzdłuż pikseli należących do prostej przechodzącej przez emiter i detektor. Działanie to symuluje promień przechodzący przez obrazek. Do liniowego przejścia po kolejnych pikselach obrazu dyskretnego wykorzystaliśmy algorytm Bresenhama. Zdecydowaliśmy się na </w:t>
       </w:r>
       <w:r>
         <w:t xml:space="preserve">addytywne </w:t>
@@ -292,15 +251,25 @@
         <w:t>pochłaniania promieniowania</w:t>
       </w:r>
       <w:r>
-        <w:t xml:space="preserve">, więc promień na początku jest zerowy, a wraz z napotkaniem jasnych pikseli obrazu (przeszkody) staje się on coraz silniejszy. Jako że algorytm </w:t>
-      </w:r>
-      <w:proofErr w:type="spellStart"/>
-      <w:r>
-        <w:t>Bresenhama</w:t>
-      </w:r>
-      <w:proofErr w:type="spellEnd"/>
-      <w:r>
-        <w:t xml:space="preserve"> działa minimalnie inaczej dla czterech różnych przedziałów nachyleń prostej po której przechodzimy, poniżej załączamy kod jedynie dla prostych o współczynniku kierunkowym z przedziału </w:t>
+        <w:t xml:space="preserve">, więc promień na początku jest zerowy, a wraz z napotkaniem jasnych pikseli obrazu (przeszkody) staje się on coraz silniejszy. Jako że algorytm Bresenhama </w:t>
+      </w:r>
+    </w:p>
+    <w:p>
+      <w:pPr>
+        <w:pStyle w:val="Akapitzlist"/>
+        <w:ind w:left="1080"/>
+      </w:pPr>
+      <w:r>
+        <w:t>[</w:t>
+      </w:r>
+      <w:r>
+        <w:rPr>
+          <w:color w:val="FF0000"/>
+        </w:rPr>
+        <w:t xml:space="preserve">różni się nieznacznie] </w:t>
+      </w:r>
+      <w:r>
+        <w:t xml:space="preserve">działa minimalnie inaczej dla czterech różnych przedziałów nachyleń prostej po której przechodzimy, poniżej załączamy kod jedynie dla prostych o współczynniku kierunkowym z przedziału </w:t>
       </w:r>
       <w:r>
         <w:t>(</w:t>
@@ -321,8 +290,8 @@
         <w:ind w:left="1080"/>
       </w:pPr>
     </w:p>
-    <w:bookmarkStart w:id="2" w:name="_MON_1647200796"/>
-    <w:bookmarkEnd w:id="2"/>
+    <w:bookmarkStart w:id="1" w:name="_MON_1647200796"/>
+    <w:bookmarkEnd w:id="1"/>
     <w:p>
       <w:pPr>
         <w:pStyle w:val="Akapitzlist"/>
@@ -330,32 +299,24 @@
       </w:pPr>
       <w:r>
         <w:object w:dxaOrig="9072" w:dyaOrig="2792" w14:anchorId="7E55FF5C">
-          <v:shape id="_x0000_i1045" type="#_x0000_t75" style="width:453.75pt;height:139.5pt" o:ole="">
+          <v:shape id="_x0000_i1026" type="#_x0000_t75" style="width:453.5pt;height:139.5pt" o:ole="">
             <v:imagedata r:id="rId9" o:title=""/>
           </v:shape>
-          <o:OLEObject Type="Embed" ProgID="Word.OpenDocumentText.12" ShapeID="_x0000_i1045" DrawAspect="Content" ObjectID="_1647203907" r:id="rId10"/>
+          <o:OLEObject Type="Embed" ProgID="Word.OpenDocumentText.12" ShapeID="_x0000_i1026" DrawAspect="Content" ObjectID="_1647269796" r:id="rId10"/>
         </w:object>
       </w:r>
       <w:r>
         <w:t xml:space="preserve"> </w:t>
       </w:r>
       <w:r>
-        <w:t xml:space="preserve">Powyższy kod to po prostu implementacja algorytmu </w:t>
-      </w:r>
-      <w:proofErr w:type="spellStart"/>
-      <w:r>
-        <w:t>Bresenhama</w:t>
-      </w:r>
-      <w:proofErr w:type="spellEnd"/>
-      <w:r>
-        <w:t xml:space="preserve">. Jako że dla współczynników kierunkowych z tego przedziału współrzędna x zmienia się szybciej niż y, </w:t>
+        <w:t>Powyższy kod to po prostu implementacja algorytmu Bresenhama. Jako że dla współczynników kierunkowych z tego przedziału współrzędna x zmienia się szybciej niż y, iterujemy po x-ach. Warto zwrócić uwagę, że cały obrazek jest „przesunięty” o połowę długości i szerokości tak, aby jego środek znajdował się w punkcie o współrzędnych (0,0).</w:t>
+      </w:r>
+      <w:r>
+        <w:t xml:space="preserve"> </w:t>
       </w:r>
       <w:r>
         <w:lastRenderedPageBreak/>
-        <w:t>iterujemy po x-ach. Warto zwrócić uwagę, że cały obrazek jest „przesunięty” o połowę długości i szerokości tak, aby jego środek znajdował się w punkcie o współrzędnych (0,0).</w:t>
-      </w:r>
-      <w:r>
-        <w:t xml:space="preserve"> W ostateczności po wykonaniu tego algorytmu, w pikselu odpowiadającym danemu sinogramowi w danej pozycji otrzymujemy sumę jasności pikseli, przez które przeszedł nasz promień.</w:t>
+        <w:t>W ostateczności po wykonaniu tego algorytmu, w pikselu odpowiadającym danemu sinogramowi w danej pozycji otrzymujemy sumę jasności pikseli, przez które przeszedł nasz promień.</w:t>
       </w:r>
     </w:p>
     <w:p>
@@ -373,26 +334,10 @@
         </w:numPr>
       </w:pPr>
       <w:r>
-        <w:t xml:space="preserve">Filtrowanie </w:t>
-      </w:r>
-      <w:proofErr w:type="spellStart"/>
-      <w:r>
-        <w:t>sinogramu</w:t>
-      </w:r>
-      <w:proofErr w:type="spellEnd"/>
-      <w:r>
-        <w:t>, zastosowany rozmiar maski – Maska wykorzystywana w naszym algorytmie</w:t>
-      </w:r>
-      <w:r>
-        <w:t xml:space="preserve"> ma długość 41 elementów. Nie było sensu wydłużać jej bardziej, gdyż wartości skrajne były bardzo małe i nie miały wpływ na wynik przetwarzania. </w:t>
-      </w:r>
-      <w:proofErr w:type="spellStart"/>
-      <w:r>
-        <w:t>Sinogram</w:t>
-      </w:r>
-      <w:proofErr w:type="spellEnd"/>
-      <w:r>
-        <w:t xml:space="preserve"> przefiltrowaliśmy wykonując na nim operację splotu z maską. Poniżej zamieszczamy fragment kodu, który odpowiadał za splot:</w:t>
+        <w:t>Filtrowanie sinogramu, zastosowany rozmiar maski – Maska wykorzystywana w naszym algorytmie</w:t>
+      </w:r>
+      <w:r>
+        <w:t xml:space="preserve"> ma długość 41 elementów. Nie było sensu wydłużać jej bardziej, gdyż wartości skrajne były bardzo małe i nie miały wpływ na wynik przetwarzania. Sinogram przefiltrowaliśmy wykonując na nim operację splotu z maską. Poniżej zamieszczamy fragment kodu, który odpowiadał za splot:</w:t>
       </w:r>
     </w:p>
     <w:p>
@@ -403,14 +348,14 @@
       <w:r>
         <w:t xml:space="preserve"> </w:t>
       </w:r>
-      <w:bookmarkStart w:id="3" w:name="_MON_1647201464"/>
-      <w:bookmarkEnd w:id="3"/>
+      <w:bookmarkStart w:id="2" w:name="_MON_1647201464"/>
+      <w:bookmarkEnd w:id="2"/>
       <w:r>
         <w:object w:dxaOrig="9072" w:dyaOrig="2089" w14:anchorId="75B11ED0">
-          <v:shape id="_x0000_i1069" type="#_x0000_t75" style="width:453.75pt;height:104.25pt" o:ole="">
+          <v:shape id="_x0000_i1027" type="#_x0000_t75" style="width:453.5pt;height:104pt" o:ole="">
             <v:imagedata r:id="rId11" o:title=""/>
           </v:shape>
-          <o:OLEObject Type="Embed" ProgID="Word.OpenDocumentText.12" ShapeID="_x0000_i1069" DrawAspect="Content" ObjectID="_1647203908" r:id="rId12"/>
+          <o:OLEObject Type="Embed" ProgID="Word.OpenDocumentText.12" ShapeID="_x0000_i1027" DrawAspect="Content" ObjectID="_1647269797" r:id="rId12"/>
         </w:object>
       </w:r>
     </w:p>
@@ -438,23 +383,7 @@
         </w:numPr>
       </w:pPr>
       <w:r>
-        <w:t xml:space="preserve">Ustalanie jasności poszczególnych punktów obrazu wynikowego oraz jego przetwarzanie końcowe – Jasność poszczególnych punktów obrazu wynikowego jest równa wynikowi odwrotnej transformaty </w:t>
-      </w:r>
-      <w:proofErr w:type="spellStart"/>
-      <w:r>
-        <w:t>Radona</w:t>
-      </w:r>
-      <w:proofErr w:type="spellEnd"/>
-      <w:r>
-        <w:t xml:space="preserve"> dla danego piksela. Odwrotna transformata </w:t>
-      </w:r>
-      <w:proofErr w:type="spellStart"/>
-      <w:r>
-        <w:t>Radona</w:t>
-      </w:r>
-      <w:proofErr w:type="spellEnd"/>
-      <w:r>
-        <w:t xml:space="preserve"> przebiegała analogicznie do transformaty pierwotnej. Jedyna różnica względem transformaty pierwotnej</w:t>
+        <w:t>Ustalanie jasności poszczególnych punktów obrazu wynikowego oraz jego przetwarzanie końcowe – Jasność poszczególnych punktów obrazu wynikowego jest równa wynikowi odwrotnej transformaty Radona dla danego piksela. Odwrotna transformata Radona przebiegała analogicznie do transformaty pierwotnej. Jedyna różnica względem transformaty pierwotnej</w:t>
       </w:r>
       <w:r>
         <w:t>,</w:t>
@@ -463,15 +392,7 @@
         <w:t xml:space="preserve"> to</w:t>
       </w:r>
       <w:r>
-        <w:t xml:space="preserve"> dodawanie do piksela obrazu wynikowego (przez który przechodził promień, który został pochłonięty przez dany detektor) wartości odpowiadającej mocy promienia odczytanej przez dany detektor w danej pozycji zamiast dodawania do piksela </w:t>
-      </w:r>
-      <w:proofErr w:type="spellStart"/>
-      <w:r>
-        <w:t>sinogramu</w:t>
-      </w:r>
-      <w:proofErr w:type="spellEnd"/>
-      <w:r>
-        <w:t xml:space="preserve"> jasności piksela obrazu wejściowego.</w:t>
+        <w:t xml:space="preserve"> dodawanie do piksela obrazu wynikowego (przez który przechodził promień, który został pochłonięty przez dany detektor) wartości odpowiadającej mocy promienia odczytanej przez dany detektor w danej pozycji zamiast dodawania do piksela sinogramu jasności piksela obrazu wejściowego.</w:t>
       </w:r>
       <w:r>
         <w:t xml:space="preserve"> Poniżej </w:t>
@@ -492,8 +413,8 @@
         <w:ind w:left="1080"/>
       </w:pPr>
     </w:p>
-    <w:bookmarkStart w:id="4" w:name="_MON_1647203551"/>
-    <w:bookmarkEnd w:id="4"/>
+    <w:bookmarkStart w:id="3" w:name="_MON_1647203551"/>
+    <w:bookmarkEnd w:id="3"/>
     <w:p>
       <w:pPr>
         <w:pStyle w:val="Akapitzlist"/>
@@ -501,10 +422,10 @@
       </w:pPr>
       <w:r>
         <w:object w:dxaOrig="9072" w:dyaOrig="2552" w14:anchorId="1BA8FCA5">
-          <v:shape id="_x0000_i1075" type="#_x0000_t75" style="width:453.75pt;height:127.5pt" o:ole="">
+          <v:shape id="_x0000_i1028" type="#_x0000_t75" style="width:453.5pt;height:127.5pt" o:ole="">
             <v:imagedata r:id="rId13" o:title=""/>
           </v:shape>
-          <o:OLEObject Type="Embed" ProgID="Word.OpenDocumentText.12" ShapeID="_x0000_i1075" DrawAspect="Content" ObjectID="_1647203909" r:id="rId14"/>
+          <o:OLEObject Type="Embed" ProgID="Word.OpenDocumentText.12" ShapeID="_x0000_i1028" DrawAspect="Content" ObjectID="_1647269798" r:id="rId14"/>
         </w:object>
       </w:r>
     </w:p>
@@ -517,13 +438,7 @@
         </w:numPr>
       </w:pPr>
       <w:r>
-        <w:t>W</w:t>
-      </w:r>
-      <w:r>
-        <w:t>yznaczanie wartości miary RMSE na podstawie obrazu źródłowego oraz wynikowego</w:t>
-      </w:r>
-      <w:r>
-        <w:t xml:space="preserve"> – TODO</w:t>
+        <w:t>Wyznaczanie wartości miary RMSE na podstawie obrazu źródłowego oraz wynikowego – TODO</w:t>
       </w:r>
     </w:p>
     <w:p>
@@ -538,8 +453,267 @@
         <w:t>odczyt i zapis plików DICOM</w:t>
       </w:r>
       <w:r>
-        <w:t xml:space="preserve"> – BABA OPOWIE</w:t>
-      </w:r>
+        <w:t xml:space="preserve"> – Odczyt plików DICOM polega na pobraniu z otwartego </w:t>
+      </w:r>
+      <w:r>
+        <w:t xml:space="preserve">obiektu </w:t>
+      </w:r>
+      <w:hyperlink r:id="rId15" w:anchor="pydicom.dataset.FileDataset" w:tooltip="pydicom.dataset.FileDataset" w:history="1">
+        <w:r>
+          <w:t>FileDataset</w:t>
+        </w:r>
+      </w:hyperlink>
+      <w:r>
+        <w:t xml:space="preserve"> wszystkich interesujących nas właściwości. W przypadku naszego programu odczytujemy dane o imieniu, nazwisku, ID i płci pacjenta, a także datę badania. </w:t>
+      </w:r>
+      <w:r>
+        <w:t>Są to te same informacje, których zapisanie umożliwia interfejs naszego programu. Wczytane dane ustawiane są w odpowiednich polach interfejsu graficznego, aby umożliwić ich modyfikację lub uzupełnienie.</w:t>
+      </w:r>
+    </w:p>
+    <w:p>
+      <w:pPr>
+        <w:pStyle w:val="Akapitzlist"/>
+        <w:ind w:left="1080"/>
+      </w:pPr>
+      <w:r>
+        <w:lastRenderedPageBreak/>
+        <w:drawing>
+          <wp:inline distT="0" distB="0" distL="0" distR="0" wp14:anchorId="79372A47" wp14:editId="7681C141">
+            <wp:extent cx="5657850" cy="2552700"/>
+            <wp:effectExtent l="0" t="0" r="0" b="0"/>
+            <wp:docPr id="3" name="Obraz 3"/>
+            <wp:cNvGraphicFramePr>
+              <a:graphicFrameLocks xmlns:a="http://schemas.openxmlformats.org/drawingml/2006/main" noChangeAspect="1"/>
+            </wp:cNvGraphicFramePr>
+            <a:graphic xmlns:a="http://schemas.openxmlformats.org/drawingml/2006/main">
+              <a:graphicData uri="http://schemas.openxmlformats.org/drawingml/2006/picture">
+                <pic:pic xmlns:pic="http://schemas.openxmlformats.org/drawingml/2006/picture">
+                  <pic:nvPicPr>
+                    <pic:cNvPr id="1" name=""/>
+                    <pic:cNvPicPr/>
+                  </pic:nvPicPr>
+                  <pic:blipFill>
+                    <a:blip r:embed="rId16"/>
+                    <a:stretch>
+                      <a:fillRect/>
+                    </a:stretch>
+                  </pic:blipFill>
+                  <pic:spPr>
+                    <a:xfrm>
+                      <a:off x="0" y="0"/>
+                      <a:ext cx="5657850" cy="2552700"/>
+                    </a:xfrm>
+                    <a:prstGeom prst="rect">
+                      <a:avLst/>
+                    </a:prstGeom>
+                  </pic:spPr>
+                </pic:pic>
+              </a:graphicData>
+            </a:graphic>
+          </wp:inline>
+        </w:drawing>
+      </w:r>
+    </w:p>
+    <w:p>
+      <w:pPr>
+        <w:pStyle w:val="Akapitzlist"/>
+        <w:ind w:left="1080"/>
+      </w:pPr>
+    </w:p>
+    <w:p>
+      <w:pPr>
+        <w:pStyle w:val="Akapitzlist"/>
+        <w:ind w:left="1080"/>
+      </w:pPr>
+      <w:r>
+        <w:t>Po wczytaniu obrazu potrzebna jest dodatkowa konwersja do postaci użytecznej dla naszego programu tzn.</w:t>
+      </w:r>
+      <w:r>
+        <w:t xml:space="preserve"> spójnej z tą, w której wczytujemy obrazy niezapisane w standardzie DICOM.</w:t>
+      </w:r>
+    </w:p>
+    <w:p>
+      <w:pPr>
+        <w:pStyle w:val="Akapitzlist"/>
+        <w:ind w:left="1080"/>
+      </w:pPr>
+    </w:p>
+    <w:p>
+      <w:pPr>
+        <w:pStyle w:val="Akapitzlist"/>
+        <w:ind w:left="1080"/>
+      </w:pPr>
+      <w:r>
+        <w:drawing>
+          <wp:inline distT="0" distB="0" distL="0" distR="0" wp14:anchorId="180A0402" wp14:editId="3F654E9D">
+            <wp:extent cx="5645150" cy="531495"/>
+            <wp:effectExtent l="0" t="0" r="0" b="1905"/>
+            <wp:docPr id="1" name="Obraz 1"/>
+            <wp:cNvGraphicFramePr>
+              <a:graphicFrameLocks xmlns:a="http://schemas.openxmlformats.org/drawingml/2006/main" noChangeAspect="1"/>
+            </wp:cNvGraphicFramePr>
+            <a:graphic xmlns:a="http://schemas.openxmlformats.org/drawingml/2006/main">
+              <a:graphicData uri="http://schemas.openxmlformats.org/drawingml/2006/picture">
+                <pic:pic xmlns:pic="http://schemas.openxmlformats.org/drawingml/2006/picture">
+                  <pic:nvPicPr>
+                    <pic:cNvPr id="1" name=""/>
+                    <pic:cNvPicPr/>
+                  </pic:nvPicPr>
+                  <pic:blipFill>
+                    <a:blip r:embed="rId17"/>
+                    <a:stretch>
+                      <a:fillRect/>
+                    </a:stretch>
+                  </pic:blipFill>
+                  <pic:spPr>
+                    <a:xfrm>
+                      <a:off x="0" y="0"/>
+                      <a:ext cx="5645150" cy="531495"/>
+                    </a:xfrm>
+                    <a:prstGeom prst="rect">
+                      <a:avLst/>
+                    </a:prstGeom>
+                  </pic:spPr>
+                </pic:pic>
+              </a:graphicData>
+            </a:graphic>
+          </wp:inline>
+        </w:drawing>
+      </w:r>
+    </w:p>
+    <w:p>
+      <w:pPr>
+        <w:pStyle w:val="Akapitzlist"/>
+        <w:ind w:left="1080"/>
+      </w:pPr>
+    </w:p>
+    <w:p>
+      <w:pPr>
+        <w:pStyle w:val="Akapitzlist"/>
+        <w:ind w:left="1080"/>
+      </w:pPr>
+      <w:r>
+        <w:t xml:space="preserve">Zapis plików w formacie DICOM to nieco bardziej skomplikowane zadanie. Aby zachować poprawność standardu koniecznie jest utworzenie obiektu przechowującego metadane. Zapisywane są także wszystkie informacje o pacjencie pobrane z GUI. </w:t>
+      </w:r>
+      <w:r>
+        <w:t>Dodatkowym elementem jest ID badania, generowane z pozyskanych informacji. Jest to jednocześnie nazwa zapisywanego pliku z rozszerzeniem .dcm.</w:t>
+      </w:r>
+    </w:p>
+    <w:p>
+      <w:pPr>
+        <w:pStyle w:val="Akapitzlist"/>
+        <w:ind w:left="1080"/>
+      </w:pPr>
+      <w:r>
+        <w:drawing>
+          <wp:inline distT="0" distB="0" distL="0" distR="0" wp14:anchorId="63FB14EC" wp14:editId="37F29A05">
+            <wp:extent cx="5657850" cy="1783080"/>
+            <wp:effectExtent l="0" t="0" r="0" b="7620"/>
+            <wp:docPr id="4" name="Obraz 4"/>
+            <wp:cNvGraphicFramePr>
+              <a:graphicFrameLocks xmlns:a="http://schemas.openxmlformats.org/drawingml/2006/main" noChangeAspect="1"/>
+            </wp:cNvGraphicFramePr>
+            <a:graphic xmlns:a="http://schemas.openxmlformats.org/drawingml/2006/main">
+              <a:graphicData uri="http://schemas.openxmlformats.org/drawingml/2006/picture">
+                <pic:pic xmlns:pic="http://schemas.openxmlformats.org/drawingml/2006/picture">
+                  <pic:nvPicPr>
+                    <pic:cNvPr id="1" name=""/>
+                    <pic:cNvPicPr/>
+                  </pic:nvPicPr>
+                  <pic:blipFill>
+                    <a:blip r:embed="rId18"/>
+                    <a:stretch>
+                      <a:fillRect/>
+                    </a:stretch>
+                  </pic:blipFill>
+                  <pic:spPr>
+                    <a:xfrm>
+                      <a:off x="0" y="0"/>
+                      <a:ext cx="5657850" cy="1783080"/>
+                    </a:xfrm>
+                    <a:prstGeom prst="rect">
+                      <a:avLst/>
+                    </a:prstGeom>
+                  </pic:spPr>
+                </pic:pic>
+              </a:graphicData>
+            </a:graphic>
+          </wp:inline>
+        </w:drawing>
+      </w:r>
+    </w:p>
+    <w:p>
+      <w:pPr>
+        <w:pStyle w:val="Akapitzlist"/>
+        <w:ind w:left="1080"/>
+      </w:pPr>
+    </w:p>
+    <w:p>
+      <w:pPr>
+        <w:pStyle w:val="Akapitzlist"/>
+        <w:ind w:left="1080"/>
+      </w:pPr>
+      <w:r>
+        <w:t xml:space="preserve">Aby móc poprawnie otworzyć zapisany obraz konieczne jest uzupełnienie szeregu parametrów z nim związanych. Przechowywanie obrazu w formie tablicy pikseli wymaga </w:t>
+      </w:r>
+      <w:r>
+        <w:t>podania</w:t>
+      </w:r>
+      <w:r>
+        <w:t xml:space="preserve"> </w:t>
+      </w:r>
+      <w:r>
+        <w:t xml:space="preserve">m.in. jego wymiarów,  modelu kolorystycznego, </w:t>
+      </w:r>
+      <w:r>
+        <w:t xml:space="preserve">sposobu reprezentacji pikseli (unsigned int lub U2) czy liczby bitów zaalokowanych oraz przechowywanych dla każdego z pikseli. </w:t>
+      </w:r>
+    </w:p>
+    <w:p>
+      <w:pPr>
+        <w:pStyle w:val="Akapitzlist"/>
+        <w:ind w:left="1080"/>
+      </w:pPr>
+      <w:r>
+        <w:lastRenderedPageBreak/>
+        <w:drawing>
+          <wp:inline distT="0" distB="0" distL="0" distR="0" wp14:anchorId="759CA105" wp14:editId="1DBAC448">
+            <wp:extent cx="5670550" cy="1437640"/>
+            <wp:effectExtent l="0" t="0" r="6350" b="0"/>
+            <wp:docPr id="5" name="Obraz 5"/>
+            <wp:cNvGraphicFramePr>
+              <a:graphicFrameLocks xmlns:a="http://schemas.openxmlformats.org/drawingml/2006/main" noChangeAspect="1"/>
+            </wp:cNvGraphicFramePr>
+            <a:graphic xmlns:a="http://schemas.openxmlformats.org/drawingml/2006/main">
+              <a:graphicData uri="http://schemas.openxmlformats.org/drawingml/2006/picture">
+                <pic:pic xmlns:pic="http://schemas.openxmlformats.org/drawingml/2006/picture">
+                  <pic:nvPicPr>
+                    <pic:cNvPr id="1" name=""/>
+                    <pic:cNvPicPr/>
+                  </pic:nvPicPr>
+                  <pic:blipFill>
+                    <a:blip r:embed="rId19"/>
+                    <a:stretch>
+                      <a:fillRect/>
+                    </a:stretch>
+                  </pic:blipFill>
+                  <pic:spPr>
+                    <a:xfrm>
+                      <a:off x="0" y="0"/>
+                      <a:ext cx="5670550" cy="1437640"/>
+                    </a:xfrm>
+                    <a:prstGeom prst="rect">
+                      <a:avLst/>
+                    </a:prstGeom>
+                  </pic:spPr>
+                </pic:pic>
+              </a:graphicData>
+            </a:graphic>
+          </wp:inline>
+        </w:drawing>
+      </w:r>
+      <w:bookmarkStart w:id="4" w:name="_GoBack"/>
+      <w:bookmarkEnd w:id="4"/>
     </w:p>
     <w:p>
       <w:pPr>
@@ -564,7 +738,6 @@
           <w:b/>
           <w:bCs/>
         </w:rPr>
-        <w:lastRenderedPageBreak/>
         <w:t>Wynik eksperymentu sprawdzającego wpływ poszczególnych parametrów (liczba detektorów, liczba skanów, rozpiętość stożka/wachlarza z detektorami) na jakość obrazu wynikowego wyrażoną za pomocą miary RMSE</w:t>
       </w:r>
       <w:r>
@@ -1315,7 +1488,6 @@
   <w:style w:type="character" w:default="1" w:styleId="Domylnaczcionkaakapitu">
     <w:name w:val="Default Paragraph Font"/>
     <w:uiPriority w:val="1"/>
-    <w:semiHidden/>
     <w:unhideWhenUsed/>
   </w:style>
   <w:style w:type="table" w:default="1" w:styleId="Standardowy">
@@ -1432,6 +1604,11 @@
     <w:rPr>
       <w:vertAlign w:val="superscript"/>
     </w:rPr>
+  </w:style>
+  <w:style w:type="character" w:customStyle="1" w:styleId="pre">
+    <w:name w:val="pre"/>
+    <w:basedOn w:val="Domylnaczcionkaakapitu"/>
+    <w:rsid w:val="009C42EA"/>
   </w:style>
 </w:styles>
 </file>

</xml_diff>